<commit_message>
vault backup: 2025-12-01 19:13:37
</commit_message>
<xml_diff>
--- a/Strumenti/MeccanicheGioco.docx
+++ b/Strumenti/MeccanicheGioco.docx
@@ -3074,11 +3074,61 @@
                 <w:rFonts w:ascii="Aptos Narrow" w:hAnsi="Aptos Narrow"/>
               </w:rPr>
             </w:pPr>
-            <w:r>
-              <w:rPr>
-                <w:rFonts w:ascii="Aptos Narrow" w:hAnsi="Aptos Narrow"/>
-              </w:rPr>
-              <w:t>Destrezza + Prontezza + 1</w:t>
+            <w:proofErr w:type="spellStart"/>
+            <w:r>
+              <w:rPr>
+                <w:rFonts w:ascii="Aptos Narrow" w:hAnsi="Aptos Narrow"/>
+              </w:rPr>
+              <w:t>Des</w:t>
+            </w:r>
+            <w:proofErr w:type="spellEnd"/>
+            <w:r>
+              <w:rPr>
+                <w:rFonts w:ascii="Aptos Narrow" w:hAnsi="Aptos Narrow"/>
+              </w:rPr>
+              <w:t>.</w:t>
+            </w:r>
+            <w:r>
+              <w:rPr>
+                <w:rFonts w:ascii="Aptos Narrow" w:hAnsi="Aptos Narrow"/>
+              </w:rPr>
+              <w:t xml:space="preserve"> + </w:t>
+            </w:r>
+            <w:proofErr w:type="spellStart"/>
+            <w:r>
+              <w:rPr>
+                <w:rFonts w:ascii="Aptos Narrow" w:hAnsi="Aptos Narrow"/>
+              </w:rPr>
+              <w:t>Pront</w:t>
+            </w:r>
+            <w:proofErr w:type="spellEnd"/>
+            <w:r>
+              <w:rPr>
+                <w:rFonts w:ascii="Aptos Narrow" w:hAnsi="Aptos Narrow"/>
+              </w:rPr>
+              <w:t xml:space="preserve">. + </w:t>
+            </w:r>
+            <w:proofErr w:type="spellStart"/>
+            <w:r>
+              <w:rPr>
+                <w:rFonts w:ascii="Aptos Narrow" w:hAnsi="Aptos Narrow"/>
+                <w:color w:val="77206D" w:themeColor="accent5" w:themeShade="BF"/>
+              </w:rPr>
+              <w:t>Veloc</w:t>
+            </w:r>
+            <w:proofErr w:type="spellEnd"/>
+            <w:r>
+              <w:rPr>
+                <w:rFonts w:ascii="Aptos Narrow" w:hAnsi="Aptos Narrow"/>
+                <w:color w:val="77206D" w:themeColor="accent5" w:themeShade="BF"/>
+              </w:rPr>
+              <w:t>.</w:t>
+            </w:r>
+            <w:r>
+              <w:rPr>
+                <w:rFonts w:ascii="Aptos Narrow" w:hAnsi="Aptos Narrow"/>
+              </w:rPr>
+              <w:t xml:space="preserve"> + 1</w:t>
             </w:r>
             <w:r>
               <w:rPr>

</xml_diff>